<commit_message>
Team Doc with Search Page explanation
</commit_message>
<xml_diff>
--- a/Team Doc.docx
+++ b/Team Doc.docx
@@ -49,8 +49,10 @@
           <w:b/>
           <w:lang w:val="en-US"/>
         </w:rPr>
-        <w:t>26</w:t>
-      </w:r>
+        <w:t>27</w:t>
+      </w:r>
+      <w:bookmarkStart w:id="0" w:name="_GoBack"/>
+      <w:bookmarkEnd w:id="0"/>
     </w:p>
     <w:p>
       <w:pPr>
@@ -1016,8 +1018,8 @@
           <w:lang w:val="en-US" w:eastAsia="zh-CN"/>
         </w:rPr>
         <w:drawing>
-          <wp:inline distT="0" distB="0" distL="0" distR="0" wp14:anchorId="7951E848" wp14:editId="574C0517">
-            <wp:extent cx="5759450" cy="3347085"/>
+          <wp:inline distT="0" distB="0" distL="0" distR="0" wp14:anchorId="0D9069AB" wp14:editId="7564AA7E">
+            <wp:extent cx="5648325" cy="3095625"/>
             <wp:effectExtent l="0" t="0" r="0" b="0"/>
             <wp:docPr id="1" name="Grafik 1"/>
             <wp:cNvGraphicFramePr>
@@ -1030,20 +1032,27 @@
                     <pic:cNvPr id="1" name=""/>
                     <pic:cNvPicPr/>
                   </pic:nvPicPr>
-                  <pic:blipFill>
+                  <pic:blipFill rotWithShape="1">
                     <a:blip r:embed="rId8"/>
-                    <a:stretch>
-                      <a:fillRect/>
-                    </a:stretch>
+                    <a:srcRect r="1930"/>
+                    <a:stretch/>
                   </pic:blipFill>
-                  <pic:spPr>
+                  <pic:spPr bwMode="auto">
                     <a:xfrm>
                       <a:off x="0" y="0"/>
-                      <a:ext cx="5759450" cy="3347085"/>
+                      <a:ext cx="5648325" cy="3095625"/>
                     </a:xfrm>
                     <a:prstGeom prst="rect">
                       <a:avLst/>
                     </a:prstGeom>
+                    <a:ln>
+                      <a:noFill/>
+                    </a:ln>
+                    <a:extLst>
+                      <a:ext uri="{53640926-AAD7-44D8-BBD7-CCE9431645EC}">
+                        <a14:shadowObscured xmlns:a14="http://schemas.microsoft.com/office/drawing/2010/main"/>
+                      </a:ext>
+                    </a:extLst>
                   </pic:spPr>
                 </pic:pic>
               </a:graphicData>
@@ -1056,42 +1065,28 @@
       <w:pPr>
         <w:rPr>
           <w:rFonts w:eastAsia="Helvetica"/>
+          <w:lang w:val="en-US"/>
         </w:rPr>
       </w:pPr>
       <w:r>
         <w:rPr>
           <w:rFonts w:eastAsia="Helvetica"/>
-        </w:rPr>
-        <w:t>B</w:t>
-      </w:r>
-      <w:r>
-        <w:rPr>
-          <w:rFonts w:eastAsia="Helvetica"/>
-        </w:rPr>
-        <w:t>l</w:t>
-      </w:r>
-      <w:r>
-        <w:rPr>
-          <w:rFonts w:eastAsia="Helvetica"/>
-        </w:rPr>
-        <w:t>ack Arrow mean</w:t>
-      </w:r>
-      <w:r>
-        <w:rPr>
-          <w:rFonts w:eastAsia="Helvetica"/>
-        </w:rPr>
-        <w:t>s back button.</w:t>
+          <w:lang w:val="en-US"/>
+        </w:rPr>
+        <w:t>Black Arrow means back button.</w:t>
       </w:r>
     </w:p>
     <w:p>
       <w:pPr>
         <w:rPr>
           <w:rFonts w:eastAsia="Helvetica"/>
+          <w:lang w:val="en-US"/>
         </w:rPr>
       </w:pPr>
       <w:r>
         <w:rPr>
           <w:rFonts w:eastAsia="Helvetica"/>
+          <w:lang w:val="en-US"/>
         </w:rPr>
         <w:t>Blue Arrow means advance to next level.</w:t>
       </w:r>
@@ -1137,6 +1132,7 @@
       <w:r>
         <w:rPr>
           <w:noProof/>
+          <w:lang w:val="en-US" w:eastAsia="zh-CN"/>
         </w:rPr>
         <w:drawing>
           <wp:inline distT="0" distB="0" distL="0" distR="0" wp14:anchorId="647F2BFF" wp14:editId="7DC7B085">
@@ -1478,8 +1474,6 @@
         </w:rPr>
         <w:t xml:space="preserve"> </w:t>
       </w:r>
-      <w:bookmarkStart w:id="0" w:name="_GoBack"/>
-      <w:bookmarkEnd w:id="0"/>
     </w:p>
     <w:p>
       <w:pPr>
@@ -1566,6 +1560,942 @@
     </w:p>
     <w:p>
       <w:pPr>
+        <w:tabs>
+          <w:tab w:val="left" w:pos="993"/>
+          <w:tab w:val="left" w:pos="3686"/>
+          <w:tab w:val="left" w:pos="4536"/>
+          <w:tab w:val="left" w:pos="5012"/>
+        </w:tabs>
+        <w:autoSpaceDE w:val="0"/>
+        <w:autoSpaceDN w:val="0"/>
+        <w:adjustRightInd w:val="0"/>
+        <w:rPr>
+          <w:rFonts w:eastAsia="MS Mincho" w:cs="Arial"/>
+          <w:sz w:val="16"/>
+          <w:szCs w:val="16"/>
+          <w:lang w:val="en-US" w:eastAsia="ja-JP"/>
+        </w:rPr>
+      </w:pPr>
+    </w:p>
+    <w:p>
+      <w:pPr>
+        <w:tabs>
+          <w:tab w:val="left" w:pos="993"/>
+          <w:tab w:val="left" w:pos="3686"/>
+          <w:tab w:val="left" w:pos="4536"/>
+          <w:tab w:val="left" w:pos="5012"/>
+        </w:tabs>
+        <w:autoSpaceDE w:val="0"/>
+        <w:autoSpaceDN w:val="0"/>
+        <w:adjustRightInd w:val="0"/>
+        <w:rPr>
+          <w:rFonts w:eastAsia="MS Mincho" w:cs="Arial"/>
+          <w:sz w:val="16"/>
+          <w:szCs w:val="16"/>
+          <w:lang w:val="en-US" w:eastAsia="ja-JP"/>
+        </w:rPr>
+      </w:pPr>
+    </w:p>
+    <w:p>
+      <w:pPr>
+        <w:pStyle w:val="berschrift4"/>
+        <w:rPr>
+          <w:rFonts w:eastAsia="MS Mincho"/>
+          <w:lang w:val="en-US"/>
+        </w:rPr>
+      </w:pPr>
+      <w:r>
+        <w:rPr>
+          <w:noProof/>
+          <w:lang w:val="en-US" w:eastAsia="zh-CN"/>
+        </w:rPr>
+        <w:lastRenderedPageBreak/>
+        <w:pict>
+          <v:shape id="_x0000_s1094" type="#_x0000_t61" style="position:absolute;left:0;text-align:left;margin-left:296.6pt;margin-top:.05pt;width:153pt;height:19.5pt;z-index:251664384" adj="-7214,58818" strokecolor="black [3213]">
+            <v:textbox>
+              <w:txbxContent>
+                <w:p>
+                  <w:pPr>
+                    <w:rPr>
+                      <w:lang w:val="en-US"/>
+                    </w:rPr>
+                  </w:pPr>
+                  <w:r>
+                    <w:rPr>
+                      <w:lang w:val="en-US"/>
+                    </w:rPr>
+                    <w:t xml:space="preserve">Standard </w:t>
+                  </w:r>
+                  <w:r>
+                    <w:rPr>
+                      <w:lang w:val="en-US"/>
+                    </w:rPr>
+                    <w:t>Status Bar</w:t>
+                  </w:r>
+                </w:p>
+                <w:p>
+                  <w:pPr>
+                    <w:rPr>
+                      <w:lang w:val="en-US"/>
+                    </w:rPr>
+                  </w:pPr>
+                </w:p>
+              </w:txbxContent>
+            </v:textbox>
+          </v:shape>
+        </w:pict>
+      </w:r>
+      <w:r>
+        <w:rPr>
+          <w:lang w:val="en-US"/>
+        </w:rPr>
+        <w:t>Search</w:t>
+      </w:r>
+    </w:p>
+    <w:p>
+      <w:pPr>
+        <w:rPr>
+          <w:rFonts w:eastAsia="MS Mincho"/>
+          <w:lang w:val="en-US" w:eastAsia="ja-JP"/>
+        </w:rPr>
+      </w:pPr>
+      <w:r>
+        <w:rPr>
+          <w:rFonts w:eastAsia="MS Mincho"/>
+          <w:noProof/>
+          <w:lang w:val="en-US" w:eastAsia="zh-CN"/>
+        </w:rPr>
+        <w:pict>
+          <v:shape id="_x0000_s1111" type="#_x0000_t61" style="position:absolute;left:0;text-align:left;margin-left:302.6pt;margin-top:267.6pt;width:89.25pt;height:21.75pt;z-index:251678720" adj="-53570,-55266" strokecolor="black [3213]">
+            <v:textbox style="mso-next-textbox:#_x0000_s1111">
+              <w:txbxContent>
+                <w:p>
+                  <w:pPr>
+                    <w:rPr>
+                      <w:lang w:val="en-US"/>
+                    </w:rPr>
+                  </w:pPr>
+                  <w:r>
+                    <w:rPr>
+                      <w:lang w:val="en-US"/>
+                    </w:rPr>
+                    <w:t>Thumbnail</w:t>
+                  </w:r>
+                </w:p>
+                <w:p>
+                  <w:pPr>
+                    <w:rPr>
+                      <w:lang w:val="en-US"/>
+                    </w:rPr>
+                  </w:pPr>
+                </w:p>
+              </w:txbxContent>
+            </v:textbox>
+          </v:shape>
+        </w:pict>
+      </w:r>
+      <w:r>
+        <w:rPr>
+          <w:rFonts w:eastAsia="MS Mincho"/>
+          <w:noProof/>
+          <w:lang w:val="en-US" w:eastAsia="zh-CN"/>
+        </w:rPr>
+        <w:pict>
+          <v:shape id="_x0000_s1109" type="#_x0000_t61" style="position:absolute;left:0;text-align:left;margin-left:283.85pt;margin-top:114.6pt;width:89.25pt;height:21.75pt;z-index:251676672" adj="-35419,60927" strokecolor="black [3213]">
+            <v:textbox style="mso-next-textbox:#_x0000_s1109">
+              <w:txbxContent>
+                <w:p>
+                  <w:pPr>
+                    <w:rPr>
+                      <w:lang w:val="en-US"/>
+                    </w:rPr>
+                  </w:pPr>
+                  <w:r>
+                    <w:rPr>
+                      <w:lang w:val="en-US"/>
+                    </w:rPr>
+                    <w:t>Facility name</w:t>
+                  </w:r>
+                </w:p>
+                <w:p>
+                  <w:pPr>
+                    <w:rPr>
+                      <w:lang w:val="en-US"/>
+                    </w:rPr>
+                  </w:pPr>
+                </w:p>
+              </w:txbxContent>
+            </v:textbox>
+          </v:shape>
+        </w:pict>
+      </w:r>
+      <w:r>
+        <w:rPr>
+          <w:rFonts w:eastAsia="MS Mincho"/>
+          <w:noProof/>
+          <w:lang w:val="en-US" w:eastAsia="zh-CN"/>
+        </w:rPr>
+        <w:pict>
+          <v:shape id="_x0000_s1110" type="#_x0000_t61" style="position:absolute;left:0;text-align:left;margin-left:303.35pt;margin-top:236.85pt;width:107.25pt;height:21.75pt;z-index:251677696" adj="-29626,-29942" strokecolor="black [3213]">
+            <v:textbox style="mso-next-textbox:#_x0000_s1110">
+              <w:txbxContent>
+                <w:p>
+                  <w:pPr>
+                    <w:rPr>
+                      <w:lang w:val="en-US"/>
+                    </w:rPr>
+                  </w:pPr>
+                  <w:r>
+                    <w:rPr>
+                      <w:lang w:val="en-US"/>
+                    </w:rPr>
+                    <w:t>Facility address</w:t>
+                  </w:r>
+                </w:p>
+                <w:p>
+                  <w:pPr>
+                    <w:rPr>
+                      <w:lang w:val="en-US"/>
+                    </w:rPr>
+                  </w:pPr>
+                </w:p>
+              </w:txbxContent>
+            </v:textbox>
+          </v:shape>
+        </w:pict>
+      </w:r>
+      <w:r>
+        <w:rPr>
+          <w:rFonts w:eastAsia="MS Mincho"/>
+          <w:noProof/>
+          <w:lang w:val="en-US" w:eastAsia="zh-CN"/>
+        </w:rPr>
+        <w:pict>
+          <v:shape id="_x0000_s1107" type="#_x0000_t61" style="position:absolute;left:0;text-align:left;margin-left:299.6pt;margin-top:164.85pt;width:59.25pt;height:21.75pt;z-index:251674624" adj="-24097,16237" strokecolor="black [3213]">
+            <v:textbox style="mso-next-textbox:#_x0000_s1107">
+              <w:txbxContent>
+                <w:p>
+                  <w:pPr>
+                    <w:rPr>
+                      <w:lang w:val="en-US"/>
+                    </w:rPr>
+                  </w:pPr>
+                  <w:r>
+                    <w:rPr>
+                      <w:lang w:val="en-US"/>
+                    </w:rPr>
+                    <w:t>Ratings</w:t>
+                  </w:r>
+                </w:p>
+                <w:p>
+                  <w:pPr>
+                    <w:rPr>
+                      <w:lang w:val="en-US"/>
+                    </w:rPr>
+                  </w:pPr>
+                </w:p>
+              </w:txbxContent>
+            </v:textbox>
+          </v:shape>
+        </w:pict>
+      </w:r>
+      <w:r>
+        <w:rPr>
+          <w:rFonts w:eastAsia="MS Mincho"/>
+          <w:noProof/>
+          <w:lang w:val="en-US" w:eastAsia="zh-CN"/>
+        </w:rPr>
+        <w:pict>
+          <v:shape id="_x0000_s1108" type="#_x0000_t61" style="position:absolute;left:0;text-align:left;margin-left:296.6pt;margin-top:200.85pt;width:206.25pt;height:21.75pt;z-index:251675648" adj="-7080,2830" strokecolor="black [3213]">
+            <v:textbox style="mso-next-textbox:#_x0000_s1108">
+              <w:txbxContent>
+                <w:p>
+                  <w:pPr>
+                    <w:rPr>
+                      <w:lang w:val="en-US"/>
+                    </w:rPr>
+                  </w:pPr>
+                  <w:r>
+                    <w:rPr>
+                      <w:lang w:val="en-US"/>
+                    </w:rPr>
+                    <w:t>Distance to users current location</w:t>
+                  </w:r>
+                </w:p>
+                <w:p>
+                  <w:pPr>
+                    <w:rPr>
+                      <w:lang w:val="en-US"/>
+                    </w:rPr>
+                  </w:pPr>
+                </w:p>
+              </w:txbxContent>
+            </v:textbox>
+          </v:shape>
+        </w:pict>
+      </w:r>
+      <w:r>
+        <w:rPr>
+          <w:rFonts w:eastAsia="MS Mincho"/>
+          <w:noProof/>
+          <w:lang w:val="en-US" w:eastAsia="zh-CN"/>
+        </w:rPr>
+        <w:pict>
+          <v:shape id="_x0000_s1105" type="#_x0000_t61" style="position:absolute;left:0;text-align:left;margin-left:-55.15pt;margin-top:221.1pt;width:54.75pt;height:22.5pt;z-index:251673600" adj="30141,15696" strokecolor="black [3213]">
+            <v:textbox style="mso-next-textbox:#_x0000_s1105">
+              <w:txbxContent>
+                <w:p>
+                  <w:pPr>
+                    <w:jc w:val="center"/>
+                    <w:rPr>
+                      <w:lang w:val="en-US"/>
+                    </w:rPr>
+                  </w:pPr>
+                  <w:r>
+                    <w:rPr>
+                      <w:lang w:val="en-US"/>
+                    </w:rPr>
+                    <w:t>Row 4</w:t>
+                  </w:r>
+                </w:p>
+              </w:txbxContent>
+            </v:textbox>
+          </v:shape>
+        </w:pict>
+      </w:r>
+      <w:r>
+        <w:rPr>
+          <w:rFonts w:eastAsia="MS Mincho"/>
+          <w:noProof/>
+          <w:lang w:val="en-US" w:eastAsia="zh-CN"/>
+        </w:rPr>
+        <w:pict>
+          <v:shape id="_x0000_s1103" type="#_x0000_t61" style="position:absolute;left:0;text-align:left;margin-left:-53.65pt;margin-top:80.85pt;width:54.75pt;height:22.5pt;z-index:251671552" adj="30141,15696" strokecolor="black [3213]">
+            <v:textbox style="mso-next-textbox:#_x0000_s1103">
+              <w:txbxContent>
+                <w:p>
+                  <w:pPr>
+                    <w:jc w:val="center"/>
+                    <w:rPr>
+                      <w:lang w:val="en-US"/>
+                    </w:rPr>
+                  </w:pPr>
+                  <w:r>
+                    <w:rPr>
+                      <w:lang w:val="en-US"/>
+                    </w:rPr>
+                    <w:t>Row 2</w:t>
+                  </w:r>
+                </w:p>
+              </w:txbxContent>
+            </v:textbox>
+          </v:shape>
+        </w:pict>
+      </w:r>
+      <w:r>
+        <w:rPr>
+          <w:rFonts w:eastAsia="MS Mincho"/>
+          <w:noProof/>
+          <w:lang w:val="en-US" w:eastAsia="zh-CN"/>
+        </w:rPr>
+        <w:pict>
+          <v:shape id="_x0000_s1104" type="#_x0000_t61" style="position:absolute;left:0;text-align:left;margin-left:-51.4pt;margin-top:120.6pt;width:54.75pt;height:22.5pt;z-index:251672576" adj="30141,15696" strokecolor="black [3213]">
+            <v:textbox style="mso-next-textbox:#_x0000_s1104">
+              <w:txbxContent>
+                <w:p>
+                  <w:pPr>
+                    <w:jc w:val="center"/>
+                    <w:rPr>
+                      <w:lang w:val="en-US"/>
+                    </w:rPr>
+                  </w:pPr>
+                  <w:r>
+                    <w:rPr>
+                      <w:lang w:val="en-US"/>
+                    </w:rPr>
+                    <w:t>Row 3</w:t>
+                  </w:r>
+                </w:p>
+              </w:txbxContent>
+            </v:textbox>
+          </v:shape>
+        </w:pict>
+      </w:r>
+      <w:r>
+        <w:rPr>
+          <w:rFonts w:eastAsia="MS Mincho"/>
+          <w:noProof/>
+          <w:lang w:val="en-US" w:eastAsia="zh-CN"/>
+        </w:rPr>
+        <w:pict>
+          <v:shape id="_x0000_s1102" type="#_x0000_t61" style="position:absolute;left:0;text-align:left;margin-left:-52.9pt;margin-top:37.35pt;width:54.75pt;height:22.5pt;z-index:251670528" adj="30141,15696" strokecolor="black [3213]">
+            <v:textbox style="mso-next-textbox:#_x0000_s1102">
+              <w:txbxContent>
+                <w:p>
+                  <w:pPr>
+                    <w:jc w:val="center"/>
+                    <w:rPr>
+                      <w:lang w:val="en-US"/>
+                    </w:rPr>
+                  </w:pPr>
+                  <w:r>
+                    <w:rPr>
+                      <w:lang w:val="en-US"/>
+                    </w:rPr>
+                    <w:t>Row 1</w:t>
+                  </w:r>
+                </w:p>
+              </w:txbxContent>
+            </v:textbox>
+          </v:shape>
+        </w:pict>
+      </w:r>
+      <w:r>
+        <w:rPr>
+          <w:rFonts w:eastAsia="MS Mincho"/>
+          <w:noProof/>
+          <w:lang w:val="en-US" w:eastAsia="zh-CN"/>
+        </w:rPr>
+        <w:pict>
+          <v:shape id="_x0000_s1101" type="#_x0000_t61" style="position:absolute;left:0;text-align:left;margin-left:196.85pt;margin-top:382.35pt;width:71.25pt;height:23.25pt;z-index:251669504" adj="7700,-16862" strokecolor="black [3213]">
+            <v:textbox style="mso-next-textbox:#_x0000_s1101">
+              <w:txbxContent>
+                <w:p>
+                  <w:pPr>
+                    <w:jc w:val="center"/>
+                    <w:rPr>
+                      <w:lang w:val="en-US"/>
+                    </w:rPr>
+                  </w:pPr>
+                  <w:r>
+                    <w:rPr>
+                      <w:lang w:val="en-US"/>
+                    </w:rPr>
+                    <w:t>Me</w:t>
+                  </w:r>
+                </w:p>
+                <w:p>
+                  <w:pPr>
+                    <w:rPr>
+                      <w:lang w:val="en-US"/>
+                    </w:rPr>
+                  </w:pPr>
+                </w:p>
+              </w:txbxContent>
+            </v:textbox>
+          </v:shape>
+        </w:pict>
+      </w:r>
+      <w:r>
+        <w:rPr>
+          <w:rFonts w:eastAsia="MS Mincho"/>
+          <w:noProof/>
+          <w:lang w:val="en-US" w:eastAsia="zh-CN"/>
+        </w:rPr>
+        <w:pict>
+          <v:shape id="_x0000_s1100" type="#_x0000_t61" style="position:absolute;left:0;text-align:left;margin-left:119.6pt;margin-top:383.1pt;width:71.25pt;height:23.25pt;z-index:251668480" adj="14067,-18255" strokecolor="black [3213]">
+            <v:textbox style="mso-next-textbox:#_x0000_s1100">
+              <w:txbxContent>
+                <w:p>
+                  <w:pPr>
+                    <w:jc w:val="center"/>
+                    <w:rPr>
+                      <w:lang w:val="en-US"/>
+                    </w:rPr>
+                  </w:pPr>
+                  <w:r>
+                    <w:rPr>
+                      <w:lang w:val="en-US"/>
+                    </w:rPr>
+                    <w:t>Search</w:t>
+                  </w:r>
+                </w:p>
+                <w:p>
+                  <w:pPr>
+                    <w:rPr>
+                      <w:lang w:val="en-US"/>
+                    </w:rPr>
+                  </w:pPr>
+                </w:p>
+              </w:txbxContent>
+            </v:textbox>
+          </v:shape>
+        </w:pict>
+      </w:r>
+      <w:r>
+        <w:rPr>
+          <w:rFonts w:eastAsia="MS Mincho"/>
+          <w:noProof/>
+          <w:lang w:val="en-US" w:eastAsia="zh-CN"/>
+        </w:rPr>
+        <w:pict>
+          <v:shape id="_x0000_s1099" type="#_x0000_t61" style="position:absolute;left:0;text-align:left;margin-left:35.6pt;margin-top:380.85pt;width:71.25pt;height:23.25pt;z-index:251667456" adj="19069,-17559" strokecolor="black [3213]">
+            <v:textbox style="mso-next-textbox:#_x0000_s1099">
+              <w:txbxContent>
+                <w:p>
+                  <w:pPr>
+                    <w:jc w:val="center"/>
+                    <w:rPr>
+                      <w:lang w:val="en-US"/>
+                    </w:rPr>
+                  </w:pPr>
+                  <w:r>
+                    <w:rPr>
+                      <w:lang w:val="en-US"/>
+                    </w:rPr>
+                    <w:t>Search</w:t>
+                  </w:r>
+                </w:p>
+                <w:p>
+                  <w:pPr>
+                    <w:rPr>
+                      <w:lang w:val="en-US"/>
+                    </w:rPr>
+                  </w:pPr>
+                </w:p>
+              </w:txbxContent>
+            </v:textbox>
+          </v:shape>
+        </w:pict>
+      </w:r>
+      <w:r>
+        <w:rPr>
+          <w:noProof/>
+          <w:lang w:val="en-US" w:eastAsia="zh-CN"/>
+        </w:rPr>
+        <w:pict>
+          <v:shape id="_x0000_s1097" type="#_x0000_t61" style="position:absolute;left:0;text-align:left;margin-left:-54.4pt;margin-top:380.1pt;width:72.75pt;height:23.25pt;z-index:251666432" adj="23352,-18952" strokecolor="black [3213]">
+            <v:textbox style="mso-next-textbox:#_x0000_s1097">
+              <w:txbxContent>
+                <w:p>
+                  <w:pPr>
+                    <w:jc w:val="center"/>
+                    <w:rPr>
+                      <w:lang w:val="en-US"/>
+                    </w:rPr>
+                  </w:pPr>
+                  <w:r>
+                    <w:rPr>
+                      <w:lang w:val="en-US"/>
+                    </w:rPr>
+                    <w:t>Main Page</w:t>
+                  </w:r>
+                </w:p>
+                <w:p>
+                  <w:pPr>
+                    <w:rPr>
+                      <w:lang w:val="en-US"/>
+                    </w:rPr>
+                  </w:pPr>
+                </w:p>
+              </w:txbxContent>
+            </v:textbox>
+          </v:shape>
+        </w:pict>
+      </w:r>
+      <w:r>
+        <w:rPr>
+          <w:noProof/>
+          <w:lang w:val="en-US" w:eastAsia="zh-CN"/>
+        </w:rPr>
+        <w:pict>
+          <v:shape id="_x0000_s1095" type="#_x0000_t61" style="position:absolute;left:0;text-align:left;margin-left:299.6pt;margin-top:17.85pt;width:153pt;height:67.5pt;z-index:251665408" adj="-8273,10512" strokecolor="black [3213]">
+            <v:textbox style="mso-next-textbox:#_x0000_s1095">
+              <w:txbxContent>
+                <w:p>
+                  <w:pPr>
+                    <w:rPr>
+                      <w:lang w:val="en-US"/>
+                    </w:rPr>
+                  </w:pPr>
+                  <w:r>
+                    <w:rPr>
+                      <w:lang w:val="en-US"/>
+                    </w:rPr>
+                    <w:t>Search Bar, user should be able to search after specific facility name</w:t>
+                  </w:r>
+                </w:p>
+                <w:p>
+                  <w:pPr>
+                    <w:rPr>
+                      <w:lang w:val="en-US"/>
+                    </w:rPr>
+                  </w:pPr>
+                </w:p>
+              </w:txbxContent>
+            </v:textbox>
+          </v:shape>
+        </w:pict>
+      </w:r>
+      <w:r>
+        <w:rPr>
+          <w:noProof/>
+          <w:lang w:val="en-US" w:eastAsia="zh-CN"/>
+        </w:rPr>
+        <w:drawing>
+          <wp:inline distT="0" distB="0" distL="0" distR="0" wp14:anchorId="4913923A" wp14:editId="67166FC3">
+            <wp:extent cx="3505200" cy="4953000"/>
+            <wp:effectExtent l="0" t="0" r="0" b="0"/>
+            <wp:docPr id="2" name="Grafik 2"/>
+            <wp:cNvGraphicFramePr>
+              <a:graphicFrameLocks xmlns:a="http://schemas.openxmlformats.org/drawingml/2006/main" noChangeAspect="1"/>
+            </wp:cNvGraphicFramePr>
+            <a:graphic xmlns:a="http://schemas.openxmlformats.org/drawingml/2006/main">
+              <a:graphicData uri="http://schemas.openxmlformats.org/drawingml/2006/picture">
+                <pic:pic xmlns:pic="http://schemas.openxmlformats.org/drawingml/2006/picture">
+                  <pic:nvPicPr>
+                    <pic:cNvPr id="1" name=""/>
+                    <pic:cNvPicPr/>
+                  </pic:nvPicPr>
+                  <pic:blipFill>
+                    <a:blip r:embed="rId11"/>
+                    <a:stretch>
+                      <a:fillRect/>
+                    </a:stretch>
+                  </pic:blipFill>
+                  <pic:spPr>
+                    <a:xfrm>
+                      <a:off x="0" y="0"/>
+                      <a:ext cx="3505200" cy="4953000"/>
+                    </a:xfrm>
+                    <a:prstGeom prst="rect">
+                      <a:avLst/>
+                    </a:prstGeom>
+                  </pic:spPr>
+                </pic:pic>
+              </a:graphicData>
+            </a:graphic>
+          </wp:inline>
+        </w:drawing>
+      </w:r>
+    </w:p>
+    <w:p>
+      <w:pPr>
+        <w:rPr>
+          <w:rFonts w:eastAsia="MS Mincho"/>
+          <w:lang w:val="en-US" w:eastAsia="ja-JP"/>
+        </w:rPr>
+      </w:pPr>
+    </w:p>
+    <w:p>
+      <w:pPr>
+        <w:rPr>
+          <w:rFonts w:eastAsia="MS Mincho"/>
+          <w:lang w:val="en-US" w:eastAsia="ja-JP"/>
+        </w:rPr>
+      </w:pPr>
+      <w:r>
+        <w:rPr>
+          <w:rFonts w:eastAsia="MS Mincho"/>
+          <w:lang w:val="en-US" w:eastAsia="ja-JP"/>
+        </w:rPr>
+        <w:t>Row 1: Search Bar, user can search after facility name, after pressing enter or pressing the “Search Icon” the search request is sent to Web</w:t>
+      </w:r>
+      <w:r>
+        <w:rPr>
+          <w:rFonts w:eastAsia="MS Mincho"/>
+          <w:lang w:val="en-US" w:eastAsia="ja-JP"/>
+        </w:rPr>
+        <w:t xml:space="preserve"> S</w:t>
+      </w:r>
+      <w:r>
+        <w:rPr>
+          <w:rFonts w:eastAsia="MS Mincho"/>
+          <w:lang w:val="en-US" w:eastAsia="ja-JP"/>
+        </w:rPr>
+        <w:t>ervice.</w:t>
+      </w:r>
+    </w:p>
+    <w:p>
+      <w:pPr>
+        <w:rPr>
+          <w:rFonts w:eastAsia="MS Mincho"/>
+          <w:lang w:val="en-US" w:eastAsia="ja-JP"/>
+        </w:rPr>
+      </w:pPr>
+      <w:r>
+        <w:rPr>
+          <w:rFonts w:eastAsia="MS Mincho"/>
+          <w:lang w:val="en-US" w:eastAsia="ja-JP"/>
+        </w:rPr>
+        <w:t>Row 2: Set current sport type, only 1 sport type can be selected currently. The selected sport type should be placed in the center of the 3 sports icon</w:t>
+      </w:r>
+      <w:r>
+        <w:rPr>
+          <w:rFonts w:eastAsia="MS Mincho"/>
+          <w:lang w:val="en-US" w:eastAsia="ja-JP"/>
+        </w:rPr>
+        <w:t xml:space="preserve"> and the background of this selected sport type should be grey. </w:t>
+      </w:r>
+    </w:p>
+    <w:p>
+      <w:pPr>
+        <w:rPr>
+          <w:rFonts w:eastAsia="MS Mincho"/>
+          <w:lang w:val="en-US" w:eastAsia="ja-JP"/>
+        </w:rPr>
+      </w:pPr>
+      <w:r>
+        <w:rPr>
+          <w:rFonts w:eastAsia="MS Mincho"/>
+          <w:lang w:val="en-US" w:eastAsia="ja-JP"/>
+        </w:rPr>
+        <w:t>Row 3: First: drop down box of cities, the default city should be based on user current location. After user clicked on drop down, a list of cities should be shown. These cities should be sorted after alphabetic order.</w:t>
+      </w:r>
+    </w:p>
+    <w:p>
+      <w:pPr>
+        <w:rPr>
+          <w:lang w:val="en-US" w:eastAsia="zh-CN"/>
+        </w:rPr>
+      </w:pPr>
+      <w:r>
+        <w:rPr>
+          <w:rFonts w:eastAsia="MS Mincho"/>
+          <w:lang w:val="en-US" w:eastAsia="ja-JP"/>
+        </w:rPr>
+        <w:lastRenderedPageBreak/>
+        <w:t xml:space="preserve">Second: drop down box of </w:t>
+      </w:r>
+      <w:r>
+        <w:rPr>
+          <w:rFonts w:eastAsia="MS Mincho"/>
+          <w:b/>
+          <w:lang w:val="en-US" w:eastAsia="ja-JP"/>
+        </w:rPr>
+        <w:t>sequence</w:t>
+      </w:r>
+      <w:r>
+        <w:rPr>
+          <w:rFonts w:eastAsia="MS Mincho"/>
+          <w:lang w:val="en-US" w:eastAsia="ja-JP"/>
+        </w:rPr>
+        <w:t xml:space="preserve"> type.(I have made a mistake here, instead of filter it should be </w:t>
+      </w:r>
+      <w:r>
+        <w:rPr>
+          <w:rFonts w:eastAsia="MS Mincho"/>
+          <w:b/>
+          <w:lang w:val="en-US" w:eastAsia="ja-JP"/>
+        </w:rPr>
+        <w:t>Sequence</w:t>
+      </w:r>
+      <w:r>
+        <w:rPr>
+          <w:rFonts w:eastAsia="MS Mincho"/>
+          <w:lang w:val="en-US" w:eastAsia="ja-JP"/>
+        </w:rPr>
+        <w:t>/</w:t>
+      </w:r>
+      <w:r>
+        <w:rPr>
+          <w:rFonts w:hint="eastAsia"/>
+          <w:b/>
+          <w:lang w:val="en-US" w:eastAsia="zh-CN"/>
+        </w:rPr>
+        <w:t>排序</w:t>
+      </w:r>
+      <w:r>
+        <w:rPr>
+          <w:rFonts w:eastAsia="MS Mincho"/>
+          <w:lang w:val="en-US" w:eastAsia="ja-JP"/>
+        </w:rPr>
+        <w:t xml:space="preserve">) The default should be based on location which means the nearest facility should be on the top of the list. All filter type include: a. location b. </w:t>
+      </w:r>
+      <w:r>
+        <w:rPr>
+          <w:rFonts w:hint="eastAsia"/>
+          <w:lang w:val="en-US" w:eastAsia="zh-CN"/>
+        </w:rPr>
+        <w:t>cost</w:t>
+      </w:r>
+      <w:r>
+        <w:rPr>
+          <w:lang w:val="en-US" w:eastAsia="zh-CN"/>
+        </w:rPr>
+        <w:t xml:space="preserve"> c. ratings</w:t>
+      </w:r>
+    </w:p>
+    <w:p>
+      <w:pPr>
+        <w:rPr>
+          <w:lang w:val="en-US" w:eastAsia="zh-CN"/>
+        </w:rPr>
+      </w:pPr>
+      <w:r>
+        <w:rPr>
+          <w:lang w:val="en-US" w:eastAsia="zh-CN"/>
+        </w:rPr>
+        <w:t xml:space="preserve">Third: </w:t>
+      </w:r>
+      <w:r>
+        <w:rPr>
+          <w:lang w:val="en-US" w:eastAsia="zh-CN"/>
+        </w:rPr>
+        <w:t>Open google maps and show users’ current location and all the facilities in 20 km radius.</w:t>
+      </w:r>
+    </w:p>
+    <w:p>
+      <w:pPr>
+        <w:rPr>
+          <w:lang w:val="en-US" w:eastAsia="zh-CN"/>
+        </w:rPr>
+      </w:pPr>
+      <w:r>
+        <w:rPr>
+          <w:lang w:val="en-US" w:eastAsia="zh-CN"/>
+        </w:rPr>
+        <w:t>Row 4: Scroll View, shows the information about facilities. User should be able to scroll up</w:t>
+      </w:r>
+      <w:r>
+        <w:rPr>
+          <w:lang w:val="en-US" w:eastAsia="zh-CN"/>
+        </w:rPr>
+        <w:t xml:space="preserve">/down to see further </w:t>
+      </w:r>
+      <w:r>
+        <w:rPr>
+          <w:lang w:val="en-US" w:eastAsia="zh-CN"/>
+        </w:rPr>
+        <w:t>search result.</w:t>
+      </w:r>
+    </w:p>
+    <w:p>
+      <w:pPr>
+        <w:rPr>
+          <w:lang w:val="en-US" w:eastAsia="zh-CN"/>
+        </w:rPr>
+      </w:pPr>
+    </w:p>
+    <w:p>
+      <w:pPr>
+        <w:rPr>
+          <w:rFonts w:eastAsia="MS Mincho"/>
+          <w:lang w:val="en-US" w:eastAsia="ja-JP"/>
+        </w:rPr>
+      </w:pPr>
+    </w:p>
+    <w:p>
+      <w:pPr>
+        <w:rPr>
+          <w:rFonts w:eastAsia="MS Mincho"/>
+          <w:lang w:val="en-US" w:eastAsia="ja-JP"/>
+        </w:rPr>
+      </w:pPr>
+    </w:p>
+    <w:p>
+      <w:pPr>
+        <w:rPr>
+          <w:rFonts w:eastAsia="MS Mincho"/>
+          <w:lang w:val="en-US" w:eastAsia="ja-JP"/>
+        </w:rPr>
+      </w:pPr>
+    </w:p>
+    <w:p>
+      <w:pPr>
+        <w:rPr>
+          <w:rFonts w:eastAsia="MS Mincho"/>
+          <w:lang w:val="en-US" w:eastAsia="ja-JP"/>
+        </w:rPr>
+      </w:pPr>
+    </w:p>
+    <w:p>
+      <w:pPr>
+        <w:rPr>
+          <w:rFonts w:eastAsia="MS Mincho"/>
+          <w:lang w:val="en-US" w:eastAsia="ja-JP"/>
+        </w:rPr>
+      </w:pPr>
+    </w:p>
+    <w:p>
+      <w:pPr>
+        <w:rPr>
+          <w:rFonts w:eastAsia="MS Mincho"/>
+          <w:lang w:val="en-US" w:eastAsia="ja-JP"/>
+        </w:rPr>
+      </w:pPr>
+    </w:p>
+    <w:p>
+      <w:pPr>
+        <w:rPr>
+          <w:rFonts w:eastAsia="MS Mincho"/>
+          <w:lang w:val="en-US" w:eastAsia="ja-JP"/>
+        </w:rPr>
+      </w:pPr>
+    </w:p>
+    <w:p>
+      <w:pPr>
+        <w:rPr>
+          <w:rFonts w:eastAsia="MS Mincho"/>
+          <w:lang w:val="en-US" w:eastAsia="ja-JP"/>
+        </w:rPr>
+      </w:pPr>
+    </w:p>
+    <w:p>
+      <w:pPr>
+        <w:rPr>
+          <w:rFonts w:eastAsia="MS Mincho"/>
+          <w:lang w:val="en-US" w:eastAsia="ja-JP"/>
+        </w:rPr>
+      </w:pPr>
+    </w:p>
+    <w:p>
+      <w:pPr>
+        <w:rPr>
+          <w:rFonts w:eastAsia="MS Mincho"/>
+          <w:lang w:val="en-US" w:eastAsia="ja-JP"/>
+        </w:rPr>
+      </w:pPr>
+    </w:p>
+    <w:p>
+      <w:pPr>
+        <w:rPr>
+          <w:rFonts w:eastAsia="MS Mincho"/>
+          <w:lang w:val="en-US" w:eastAsia="ja-JP"/>
+        </w:rPr>
+      </w:pPr>
+    </w:p>
+    <w:p>
+      <w:pPr>
+        <w:rPr>
+          <w:rFonts w:eastAsia="MS Mincho"/>
+          <w:lang w:val="en-US" w:eastAsia="ja-JP"/>
+        </w:rPr>
+      </w:pPr>
+    </w:p>
+    <w:p>
+      <w:pPr>
+        <w:rPr>
+          <w:rFonts w:eastAsia="MS Mincho"/>
+          <w:lang w:val="en-US" w:eastAsia="ja-JP"/>
+        </w:rPr>
+      </w:pPr>
+    </w:p>
+    <w:p>
+      <w:pPr>
+        <w:rPr>
+          <w:rFonts w:eastAsia="MS Mincho"/>
+          <w:lang w:val="en-US" w:eastAsia="ja-JP"/>
+        </w:rPr>
+      </w:pPr>
+    </w:p>
+    <w:p>
+      <w:pPr>
+        <w:rPr>
+          <w:rFonts w:eastAsia="MS Mincho"/>
+          <w:lang w:val="en-US" w:eastAsia="ja-JP"/>
+        </w:rPr>
+      </w:pPr>
+    </w:p>
+    <w:p>
+      <w:pPr>
+        <w:rPr>
+          <w:lang w:val="en-US" w:eastAsia="ja-JP"/>
+        </w:rPr>
+      </w:pPr>
+    </w:p>
+    <w:p>
+      <w:pPr>
         <w:pStyle w:val="berschrift1"/>
         <w:rPr>
           <w:rFonts w:eastAsia="MS Mincho"/>
@@ -1588,9 +2518,13 @@
         </w:numPr>
         <w:rPr>
           <w:rFonts w:eastAsia="Helvetica"/>
-        </w:rPr>
-      </w:pPr>
-      <w:r>
+          <w:lang w:val="en-US"/>
+        </w:rPr>
+      </w:pPr>
+      <w:r>
+        <w:rPr>
+          <w:lang w:val="en-US"/>
+        </w:rPr>
         <w:t>Please double check the material you are gonna upload, all docs, codes, comments and other project related materials should be in English.</w:t>
       </w:r>
     </w:p>
@@ -1603,7 +2537,7 @@
       </w:pPr>
     </w:p>
     <w:sectPr>
-      <w:footerReference w:type="default" r:id="rId11"/>
+      <w:footerReference w:type="default" r:id="rId12"/>
       <w:pgSz w:w="11906" w:h="16838" w:code="9"/>
       <w:pgMar w:top="1814" w:right="1418" w:bottom="1247" w:left="1418" w:header="720" w:footer="720" w:gutter="0"/>
       <w:cols w:space="720"/>
@@ -4323,7 +5257,7 @@
   <w:docDefaults>
     <w:rPrDefault>
       <w:rPr>
-        <w:rFonts w:ascii="Times New Roman" w:eastAsia="Times New Roman" w:hAnsi="Times New Roman" w:cs="Times New Roman"/>
+        <w:rFonts w:ascii="Times New Roman" w:eastAsiaTheme="minorEastAsia" w:hAnsi="Times New Roman" w:cs="Times New Roman"/>
         <w:lang w:val="de-DE" w:eastAsia="de-DE" w:bidi="ar-SA"/>
       </w:rPr>
     </w:rPrDefault>
@@ -6095,7 +7029,7 @@
 </file>
 
 <file path=customXml/itemProps1.xml><?xml version="1.0" encoding="utf-8"?>
-<ds:datastoreItem xmlns:ds="http://schemas.openxmlformats.org/officeDocument/2006/customXml" ds:itemID="{4D208227-913F-4573-97DF-4037F362F870}">
+<ds:datastoreItem xmlns:ds="http://schemas.openxmlformats.org/officeDocument/2006/customXml" ds:itemID="{0E05723C-26CF-4192-9EB3-3CB6E3F87889}">
   <ds:schemaRefs>
     <ds:schemaRef ds:uri="http://schemas.openxmlformats.org/officeDocument/2006/bibliography"/>
   </ds:schemaRefs>

</xml_diff>